<commit_message>
photoshop ve typography çalışıldı
</commit_message>
<xml_diff>
--- a/photoshop-notlar.docx
+++ b/photoshop-notlar.docx
@@ -20,7 +20,21 @@
         <w:rPr>
           <w:lang w:val="tr-TR"/>
         </w:rPr>
-        <w:t xml:space="preserve"> + ya da -  ekran içeriğini büyütür ya da küçültür..</w:t>
+        <w:t xml:space="preserve"> + ya </w:t>
+      </w:r>
+      <w:proofErr w:type="gramStart"/>
+      <w:r>
+        <w:rPr>
+          <w:lang w:val="tr-TR"/>
+        </w:rPr>
+        <w:t>da -</w:t>
+      </w:r>
+      <w:proofErr w:type="gramEnd"/>
+      <w:r>
+        <w:rPr>
+          <w:lang w:val="tr-TR"/>
+        </w:rPr>
+        <w:t xml:space="preserve">  ekran içeriğini büyütür ya da küçültür..</w:t>
       </w:r>
     </w:p>
     <w:p>
@@ -244,6 +258,309 @@
         </w:rPr>
         <w:t xml:space="preserve"> alt ve fare ile merkezden büyütüp küçültebiliyoruz. </w:t>
       </w:r>
+    </w:p>
+    <w:p>
+      <w:pPr>
+        <w:rPr>
+          <w:lang w:val="tr-TR"/>
+        </w:rPr>
+      </w:pPr>
+    </w:p>
+    <w:p>
+      <w:pPr>
+        <w:rPr>
+          <w:lang w:val="tr-TR"/>
+        </w:rPr>
+      </w:pPr>
+      <w:proofErr w:type="spellStart"/>
+      <w:r>
+        <w:rPr>
+          <w:lang w:val="tr-TR"/>
+        </w:rPr>
+        <w:t>Path</w:t>
+      </w:r>
+      <w:proofErr w:type="spellEnd"/>
+      <w:r>
+        <w:rPr>
+          <w:lang w:val="tr-TR"/>
+        </w:rPr>
+        <w:t xml:space="preserve"> içindeki bir yazıyı döndürmek için, </w:t>
+      </w:r>
+      <w:proofErr w:type="spellStart"/>
+      <w:r>
+        <w:rPr>
+          <w:lang w:val="tr-TR"/>
+        </w:rPr>
+        <w:t>edit</w:t>
+      </w:r>
+      <w:proofErr w:type="spellEnd"/>
+      <w:r>
+        <w:rPr>
+          <w:lang w:val="tr-TR"/>
+        </w:rPr>
+        <w:t xml:space="preserve"> – </w:t>
+      </w:r>
+      <w:proofErr w:type="spellStart"/>
+      <w:r>
+        <w:rPr>
+          <w:lang w:val="tr-TR"/>
+        </w:rPr>
+        <w:t>transform</w:t>
+      </w:r>
+      <w:proofErr w:type="spellEnd"/>
+      <w:r>
+        <w:rPr>
+          <w:lang w:val="tr-TR"/>
+        </w:rPr>
+        <w:t xml:space="preserve"> -</w:t>
+      </w:r>
+      <w:proofErr w:type="spellStart"/>
+      <w:r>
+        <w:rPr>
+          <w:lang w:val="tr-TR"/>
+        </w:rPr>
+        <w:t>rotate</w:t>
+      </w:r>
+      <w:proofErr w:type="spellEnd"/>
+    </w:p>
+    <w:p>
+      <w:pPr>
+        <w:rPr>
+          <w:lang w:val="tr-TR"/>
+        </w:rPr>
+      </w:pPr>
+    </w:p>
+    <w:p>
+      <w:pPr>
+        <w:rPr>
+          <w:lang w:val="tr-TR"/>
+        </w:rPr>
+      </w:pPr>
+      <w:proofErr w:type="spellStart"/>
+      <w:r>
+        <w:rPr>
+          <w:lang w:val="tr-TR"/>
+        </w:rPr>
+        <w:t>Scott</w:t>
+      </w:r>
+      <w:proofErr w:type="spellEnd"/>
+      <w:r>
+        <w:rPr>
+          <w:lang w:val="tr-TR"/>
+        </w:rPr>
+        <w:t xml:space="preserve"> </w:t>
+      </w:r>
+      <w:proofErr w:type="spellStart"/>
+      <w:r>
+        <w:rPr>
+          <w:lang w:val="tr-TR"/>
+        </w:rPr>
+        <w:t>drop</w:t>
+      </w:r>
+      <w:proofErr w:type="spellEnd"/>
+      <w:r>
+        <w:rPr>
+          <w:lang w:val="tr-TR"/>
+        </w:rPr>
+        <w:t xml:space="preserve"> </w:t>
+      </w:r>
+      <w:proofErr w:type="spellStart"/>
+      <w:r>
+        <w:rPr>
+          <w:lang w:val="tr-TR"/>
+        </w:rPr>
+        <w:t>shadow’da</w:t>
+      </w:r>
+      <w:proofErr w:type="spellEnd"/>
+      <w:r>
+        <w:rPr>
+          <w:lang w:val="tr-TR"/>
+        </w:rPr>
+        <w:t xml:space="preserve"> sıklıkla </w:t>
+      </w:r>
+      <w:proofErr w:type="spellStart"/>
+      <w:r>
+        <w:rPr>
+          <w:lang w:val="tr-TR"/>
+        </w:rPr>
+        <w:t>distance</w:t>
+      </w:r>
+      <w:proofErr w:type="spellEnd"/>
+      <w:r>
+        <w:rPr>
+          <w:lang w:val="tr-TR"/>
+        </w:rPr>
+        <w:t xml:space="preserve"> 3 ve size 3’ü tercih ediyor. </w:t>
+      </w:r>
+    </w:p>
+    <w:p>
+      <w:pPr>
+        <w:rPr>
+          <w:lang w:val="tr-TR"/>
+        </w:rPr>
+      </w:pPr>
+    </w:p>
+    <w:p>
+      <w:pPr>
+        <w:rPr>
+          <w:lang w:val="tr-TR"/>
+        </w:rPr>
+      </w:pPr>
+      <w:proofErr w:type="spellStart"/>
+      <w:r>
+        <w:rPr>
+          <w:lang w:val="tr-TR"/>
+        </w:rPr>
+        <w:t>Layer</w:t>
+      </w:r>
+      <w:proofErr w:type="spellEnd"/>
+      <w:r>
+        <w:rPr>
+          <w:lang w:val="tr-TR"/>
+        </w:rPr>
+        <w:t xml:space="preserve"> – </w:t>
+      </w:r>
+      <w:proofErr w:type="spellStart"/>
+      <w:r>
+        <w:rPr>
+          <w:lang w:val="tr-TR"/>
+        </w:rPr>
+        <w:t>flatten</w:t>
+      </w:r>
+      <w:proofErr w:type="spellEnd"/>
+      <w:r>
+        <w:rPr>
+          <w:lang w:val="tr-TR"/>
+        </w:rPr>
+        <w:t xml:space="preserve"> </w:t>
+      </w:r>
+      <w:proofErr w:type="spellStart"/>
+      <w:r>
+        <w:rPr>
+          <w:lang w:val="tr-TR"/>
+        </w:rPr>
+        <w:t>image</w:t>
+      </w:r>
+      <w:proofErr w:type="spellEnd"/>
+      <w:r>
+        <w:rPr>
+          <w:lang w:val="tr-TR"/>
+        </w:rPr>
+        <w:t xml:space="preserve"> ile tüm </w:t>
+      </w:r>
+      <w:proofErr w:type="spellStart"/>
+      <w:r>
+        <w:rPr>
+          <w:lang w:val="tr-TR"/>
+        </w:rPr>
+        <w:t>layoutları</w:t>
+      </w:r>
+      <w:proofErr w:type="spellEnd"/>
+      <w:r>
+        <w:rPr>
+          <w:lang w:val="tr-TR"/>
+        </w:rPr>
+        <w:t xml:space="preserve"> birleştiriyoruz. Background </w:t>
+      </w:r>
+      <w:proofErr w:type="spellStart"/>
+      <w:r>
+        <w:rPr>
+          <w:lang w:val="tr-TR"/>
+        </w:rPr>
+        <w:t>layout’a</w:t>
+      </w:r>
+      <w:proofErr w:type="spellEnd"/>
+      <w:r>
+        <w:rPr>
+          <w:lang w:val="tr-TR"/>
+        </w:rPr>
+        <w:t xml:space="preserve"> yeni bir isim verip kilidi kaldırıyoruz. Daha sonra </w:t>
+      </w:r>
+      <w:proofErr w:type="spellStart"/>
+      <w:r>
+        <w:rPr>
+          <w:lang w:val="tr-TR"/>
+        </w:rPr>
+        <w:t>image-canvas</w:t>
+      </w:r>
+      <w:proofErr w:type="spellEnd"/>
+      <w:r>
+        <w:rPr>
+          <w:lang w:val="tr-TR"/>
+        </w:rPr>
+        <w:t xml:space="preserve"> size ile yeni boyut veriyoruz.</w:t>
+      </w:r>
+    </w:p>
+    <w:p>
+      <w:pPr>
+        <w:rPr>
+          <w:lang w:val="tr-TR"/>
+        </w:rPr>
+      </w:pPr>
+    </w:p>
+    <w:p>
+      <w:pPr>
+        <w:rPr>
+          <w:lang w:val="tr-TR"/>
+        </w:rPr>
+      </w:pPr>
+      <w:proofErr w:type="spellStart"/>
+      <w:r>
+        <w:rPr>
+          <w:lang w:val="tr-TR"/>
+        </w:rPr>
+        <w:t>Edit</w:t>
+      </w:r>
+      <w:proofErr w:type="spellEnd"/>
+      <w:r>
+        <w:rPr>
+          <w:lang w:val="tr-TR"/>
+        </w:rPr>
+        <w:t xml:space="preserve"> – </w:t>
+      </w:r>
+      <w:proofErr w:type="spellStart"/>
+      <w:r>
+        <w:rPr>
+          <w:lang w:val="tr-TR"/>
+        </w:rPr>
+        <w:t>fill</w:t>
+      </w:r>
+      <w:proofErr w:type="spellEnd"/>
+      <w:r>
+        <w:rPr>
+          <w:lang w:val="tr-TR"/>
+        </w:rPr>
+        <w:t xml:space="preserve"> – </w:t>
+      </w:r>
+      <w:proofErr w:type="spellStart"/>
+      <w:r>
+        <w:rPr>
+          <w:lang w:val="tr-TR"/>
+        </w:rPr>
+        <w:t>color</w:t>
+      </w:r>
+      <w:proofErr w:type="spellEnd"/>
+      <w:r>
+        <w:rPr>
+          <w:lang w:val="tr-TR"/>
+        </w:rPr>
+        <w:t xml:space="preserve">/background </w:t>
+      </w:r>
+      <w:proofErr w:type="spellStart"/>
+      <w:r>
+        <w:rPr>
+          <w:lang w:val="tr-TR"/>
+        </w:rPr>
+        <w:t>color</w:t>
+      </w:r>
+      <w:proofErr w:type="spellEnd"/>
+    </w:p>
+    <w:p>
+      <w:pPr>
+        <w:rPr>
+          <w:lang w:val="tr-TR"/>
+        </w:rPr>
+      </w:pPr>
     </w:p>
     <w:sectPr>
       <w:pgSz w:w="12240" w:h="15840"/>

</xml_diff>